<commit_message>
Update Client requst doc
</commit_message>
<xml_diff>
--- a/Ben_pizza/Client Request.docx
+++ b/Ben_pizza/Client Request.docx
@@ -659,18 +659,8 @@
           <w:sz w:val="24"/>
           <w:szCs w:val="24"/>
         </w:rPr>
-        <w:t xml:space="preserve">Delivery </w:t>
-      </w:r>
-      <w:proofErr w:type="spellStart"/>
-      <w:r>
-        <w:rPr>
-          <w:rFonts w:ascii="Times New Roman" w:hAnsi="Times New Roman" w:cs="Times New Roman"/>
-          <w:sz w:val="24"/>
-          <w:szCs w:val="24"/>
-        </w:rPr>
-        <w:t>zipcode</w:t>
-      </w:r>
-      <w:proofErr w:type="spellEnd"/>
+        <w:t>Delivery zipcode</w:t>
+      </w:r>
     </w:p>
     <w:p>
       <w:pPr>
@@ -844,6 +834,68 @@
           <w:szCs w:val="24"/>
         </w:rPr>
         <w:t>I’ll assume the lead time for delivery by supplier is the same for all ingredients</w:t>
+      </w:r>
+    </w:p>
+    <w:p>
+      <w:pPr>
+        <w:rPr>
+          <w:rFonts w:ascii="Times New Roman" w:hAnsi="Times New Roman" w:cs="Times New Roman"/>
+          <w:sz w:val="24"/>
+          <w:szCs w:val="24"/>
+        </w:rPr>
+      </w:pPr>
+      <w:r>
+        <w:rPr>
+          <w:rFonts w:ascii="Times New Roman" w:hAnsi="Times New Roman" w:cs="Times New Roman"/>
+          <w:sz w:val="24"/>
+          <w:szCs w:val="24"/>
+        </w:rPr>
+        <w:lastRenderedPageBreak/>
+        <w:t>Staff data requirements</w:t>
+      </w:r>
+    </w:p>
+    <w:p>
+      <w:pPr>
+        <w:pStyle w:val="ListParagraph"/>
+        <w:numPr>
+          <w:ilvl w:val="0"/>
+          <w:numId w:val="5"/>
+        </w:numPr>
+        <w:rPr>
+          <w:rFonts w:ascii="Times New Roman" w:hAnsi="Times New Roman" w:cs="Times New Roman"/>
+          <w:sz w:val="24"/>
+          <w:szCs w:val="24"/>
+        </w:rPr>
+      </w:pPr>
+      <w:r>
+        <w:rPr>
+          <w:rFonts w:ascii="Times New Roman" w:hAnsi="Times New Roman" w:cs="Times New Roman"/>
+          <w:sz w:val="24"/>
+          <w:szCs w:val="24"/>
+        </w:rPr>
+        <w:t>Wants to know which staff members are working when</w:t>
+      </w:r>
+    </w:p>
+    <w:p>
+      <w:pPr>
+        <w:pStyle w:val="ListParagraph"/>
+        <w:numPr>
+          <w:ilvl w:val="0"/>
+          <w:numId w:val="5"/>
+        </w:numPr>
+        <w:rPr>
+          <w:rFonts w:ascii="Times New Roman" w:hAnsi="Times New Roman" w:cs="Times New Roman"/>
+          <w:sz w:val="24"/>
+          <w:szCs w:val="24"/>
+        </w:rPr>
+      </w:pPr>
+      <w:r>
+        <w:rPr>
+          <w:rFonts w:ascii="Times New Roman" w:hAnsi="Times New Roman" w:cs="Times New Roman"/>
+          <w:sz w:val="24"/>
+          <w:szCs w:val="24"/>
+        </w:rPr>
+        <w:t>Based on the staff salary information, how much each pizza costs (ingredients + chefs + delivery)</w:t>
       </w:r>
     </w:p>
     <w:sectPr>
@@ -976,7 +1028,7 @@
   <w:abstractNum w:abstractNumId="1" w15:restartNumberingAfterBreak="0">
     <w:nsid w:val="1D102DAE"/>
     <w:multiLevelType w:val="hybridMultilevel"/>
-    <w:tmpl w:val="479692D8"/>
+    <w:tmpl w:val="090E9F7E"/>
     <w:lvl w:ilvl="0" w:tplc="B7B654EA">
       <w:start w:val="1"/>
       <w:numFmt w:val="bullet"/>

</xml_diff>